<commit_message>
WIP: Router Part 3
</commit_message>
<xml_diff>
--- a/An2-4-Routing/docs/Practice_RU_2018_01_15.docx
+++ b/An2-4-Routing/docs/Practice_RU_2018_01_15.docx
@@ -6330,9 +6330,6 @@
     <w:p>
       <w:pPr>
         <w:pStyle w:val="Code"/>
-        <w:rPr>
-          <w:lang w:val="ru-RU"/>
-        </w:rPr>
       </w:pPr>
       <w:r>
         <w:t xml:space="preserve"> </w:t>
@@ -6345,7 +6342,6 @@
         <w:ind w:left="0"/>
         <w:rPr>
           <w:rFonts w:ascii="Consolas" w:hAnsi="Consolas"/>
-          <w:lang w:val="ru-RU"/>
         </w:rPr>
       </w:pPr>
     </w:p>
@@ -10144,7 +10140,6 @@
         <w:rPr>
           <w:rFonts w:ascii="Consolas" w:hAnsi="Consolas"/>
           <w:sz w:val="20"/>
-          <w:lang w:val="ru-RU"/>
         </w:rPr>
       </w:pPr>
       <w:r>
@@ -10511,7 +10506,6 @@
           <w:b/>
           <w:color w:val="00B050"/>
           <w:sz w:val="20"/>
-          <w:lang w:val="ru-RU"/>
         </w:rPr>
         <w:t xml:space="preserve"> </w:t>
       </w:r>
@@ -11912,7 +11906,6 @@
         <w:pStyle w:val="Code"/>
         <w:rPr>
           <w:color w:val="FF0000"/>
-          <w:lang w:val="ru-RU"/>
         </w:rPr>
       </w:pPr>
       <w:r>
@@ -19151,33 +19144,34 @@
       <w:r>
         <w:br w:type="page"/>
       </w:r>
-      <w:bookmarkStart w:id="29" w:name="_GoBack"/>
+      <w:r>
+        <w:lastRenderedPageBreak/>
+        <w:t xml:space="preserve"> </w:t>
+      </w:r>
+    </w:p>
+    <w:p>
+      <w:pPr>
+        <w:pStyle w:val="1"/>
+      </w:pPr>
+      <w:bookmarkStart w:id="29" w:name="_Toc463021492"/>
+      <w:bookmarkStart w:id="30" w:name="_Toc503780421"/>
+      <w:r>
+        <w:t xml:space="preserve">Task </w:t>
+      </w:r>
+      <w:r>
+        <w:t>1</w:t>
+      </w:r>
+      <w:r>
+        <w:t>9</w:t>
+      </w:r>
+      <w:r>
+        <w:t xml:space="preserve">. </w:t>
+      </w:r>
+      <w:r>
+        <w:t>Users Nested Routing</w:t>
+      </w:r>
       <w:bookmarkEnd w:id="29"/>
-    </w:p>
-    <w:p>
-      <w:pPr>
-        <w:pStyle w:val="1"/>
-      </w:pPr>
-      <w:bookmarkStart w:id="30" w:name="_Toc463021492"/>
-      <w:bookmarkStart w:id="31" w:name="_Toc503780421"/>
-      <w:r>
-        <w:lastRenderedPageBreak/>
-        <w:t xml:space="preserve">Task </w:t>
-      </w:r>
-      <w:r>
-        <w:t>1</w:t>
-      </w:r>
-      <w:r>
-        <w:t>9</w:t>
-      </w:r>
-      <w:r>
-        <w:t xml:space="preserve">. </w:t>
-      </w:r>
-      <w:r>
-        <w:t>Users Nested Routing</w:t>
-      </w:r>
       <w:bookmarkEnd w:id="30"/>
-      <w:bookmarkEnd w:id="31"/>
     </w:p>
     <w:p>
       <w:pPr>
@@ -19880,7 +19874,6 @@
         <w:pStyle w:val="Code"/>
       </w:pPr>
       <w:r>
-        <w:lastRenderedPageBreak/>
         <w:t>imports: [</w:t>
       </w:r>
     </w:p>
@@ -19981,8 +19974,8 @@
       <w:pPr>
         <w:pStyle w:val="1"/>
       </w:pPr>
-      <w:bookmarkStart w:id="32" w:name="_Toc463021493"/>
-      <w:bookmarkStart w:id="33" w:name="_Toc503780422"/>
+      <w:bookmarkStart w:id="31" w:name="_Toc463021493"/>
+      <w:bookmarkStart w:id="32" w:name="_Toc503780422"/>
       <w:r>
         <w:lastRenderedPageBreak/>
         <w:t xml:space="preserve">Task </w:t>
@@ -19996,8 +19989,8 @@
       <w:r>
         <w:t>Relative Navigation</w:t>
       </w:r>
+      <w:bookmarkEnd w:id="31"/>
       <w:bookmarkEnd w:id="32"/>
-      <w:bookmarkEnd w:id="33"/>
     </w:p>
     <w:p>
       <w:pPr>
@@ -20163,6 +20156,13 @@
           <w:sz w:val="20"/>
         </w:rPr>
       </w:pPr>
+      <w:r>
+        <w:rPr>
+          <w:rFonts w:ascii="Consolas" w:hAnsi="Consolas"/>
+          <w:sz w:val="20"/>
+        </w:rPr>
+        <w:t xml:space="preserve"> </w:t>
+      </w:r>
     </w:p>
     <w:p>
       <w:pPr>
@@ -21194,8 +21194,8 @@
       <w:pPr>
         <w:pStyle w:val="1"/>
       </w:pPr>
-      <w:bookmarkStart w:id="34" w:name="_Toc463021494"/>
-      <w:bookmarkStart w:id="35" w:name="_Toc503780423"/>
+      <w:bookmarkStart w:id="33" w:name="_Toc463021494"/>
+      <w:bookmarkStart w:id="34" w:name="_Toc503780423"/>
       <w:r>
         <w:lastRenderedPageBreak/>
         <w:t xml:space="preserve">Task </w:t>
@@ -21209,8 +21209,8 @@
       <w:r>
         <w:t>Optional Parameters</w:t>
       </w:r>
+      <w:bookmarkEnd w:id="33"/>
       <w:bookmarkEnd w:id="34"/>
-      <w:bookmarkEnd w:id="35"/>
     </w:p>
     <w:p>
       <w:pPr>
@@ -22769,8 +22769,8 @@
       <w:pPr>
         <w:pStyle w:val="1"/>
       </w:pPr>
-      <w:bookmarkStart w:id="36" w:name="_Toc463021495"/>
-      <w:bookmarkStart w:id="37" w:name="_Toc503780424"/>
+      <w:bookmarkStart w:id="35" w:name="_Toc463021495"/>
+      <w:bookmarkStart w:id="36" w:name="_Toc503780424"/>
       <w:r>
         <w:lastRenderedPageBreak/>
         <w:t xml:space="preserve">Task </w:t>
@@ -22784,8 +22784,8 @@
       <w:r>
         <w:t>Admin Feature Area</w:t>
       </w:r>
+      <w:bookmarkEnd w:id="35"/>
       <w:bookmarkEnd w:id="36"/>
-      <w:bookmarkEnd w:id="37"/>
     </w:p>
     <w:p>
       <w:pPr>
@@ -24645,7 +24645,7 @@
       <w:pPr>
         <w:pStyle w:val="1"/>
       </w:pPr>
-      <w:bookmarkStart w:id="38" w:name="_Toc503780425"/>
+      <w:bookmarkStart w:id="37" w:name="_Toc503780425"/>
       <w:r>
         <w:lastRenderedPageBreak/>
         <w:t>Step_2</w:t>
@@ -24662,7 +24662,7 @@
       <w:r>
         <w:t>anActivate Guard</w:t>
       </w:r>
-      <w:bookmarkEnd w:id="38"/>
+      <w:bookmarkEnd w:id="37"/>
     </w:p>
     <w:p>
       <w:pPr>
@@ -24931,27 +24931,7 @@
           <w:color w:val="00B050"/>
           <w:sz w:val="20"/>
         </w:rPr>
-        <w:t xml:space="preserve">import </w:t>
-      </w:r>
-      <w:proofErr w:type="gramStart"/>
-      <w:r>
-        <w:rPr>
-          <w:rFonts w:ascii="Consolas" w:hAnsi="Consolas"/>
-          <w:b/>
-          <w:color w:val="00B050"/>
-          <w:sz w:val="20"/>
-        </w:rPr>
-        <w:t>{ AuthGuard</w:t>
-      </w:r>
-      <w:proofErr w:type="gramEnd"/>
-      <w:r>
-        <w:rPr>
-          <w:rFonts w:ascii="Consolas" w:hAnsi="Consolas"/>
-          <w:b/>
-          <w:color w:val="00B050"/>
-          <w:sz w:val="20"/>
-        </w:rPr>
-        <w:t xml:space="preserve"> } from './../core/guards/auth.guard';</w:t>
+        <w:t>:</w:t>
       </w:r>
     </w:p>
     <w:p>
@@ -25342,8 +25322,8 @@
       <w:pPr>
         <w:pStyle w:val="1"/>
       </w:pPr>
-      <w:bookmarkStart w:id="39" w:name="_Toc463021497"/>
-      <w:bookmarkStart w:id="40" w:name="_Toc503780426"/>
+      <w:bookmarkStart w:id="38" w:name="_Toc463021497"/>
+      <w:bookmarkStart w:id="39" w:name="_Toc503780426"/>
       <w:r>
         <w:lastRenderedPageBreak/>
         <w:t xml:space="preserve">Task </w:t>
@@ -25357,8 +25337,8 @@
       <w:r>
         <w:t>Auth Service</w:t>
       </w:r>
+      <w:bookmarkEnd w:id="38"/>
       <w:bookmarkEnd w:id="39"/>
-      <w:bookmarkEnd w:id="40"/>
     </w:p>
     <w:p>
       <w:pPr>
@@ -26986,10 +26966,13 @@
       <w:pPr>
         <w:pStyle w:val="1"/>
       </w:pPr>
-      <w:bookmarkStart w:id="41" w:name="_Toc463021498"/>
-      <w:bookmarkStart w:id="42" w:name="_Toc503780427"/>
+      <w:bookmarkStart w:id="40" w:name="_Toc463021498"/>
+      <w:bookmarkStart w:id="41" w:name="_Toc503780427"/>
       <w:r>
         <w:lastRenderedPageBreak/>
+        <w:t xml:space="preserve"> </w:t>
+      </w:r>
+      <w:r>
         <w:t xml:space="preserve">Task </w:t>
       </w:r>
       <w:r>
@@ -27004,8 +26987,8 @@
       <w:r>
         <w:t>Login Component</w:t>
       </w:r>
+      <w:bookmarkEnd w:id="40"/>
       <w:bookmarkEnd w:id="41"/>
-      <w:bookmarkEnd w:id="42"/>
     </w:p>
     <w:p>
       <w:pPr>
@@ -28825,7 +28808,7 @@
       <w:pPr>
         <w:pStyle w:val="1"/>
       </w:pPr>
-      <w:bookmarkStart w:id="43" w:name="_Toc503780428"/>
+      <w:bookmarkStart w:id="42" w:name="_Toc503780428"/>
       <w:r>
         <w:lastRenderedPageBreak/>
         <w:t xml:space="preserve">Task </w:t>
@@ -28848,7 +28831,7 @@
       <w:r>
         <w:t xml:space="preserve"> Guard</w:t>
       </w:r>
-      <w:bookmarkEnd w:id="43"/>
+      <w:bookmarkEnd w:id="42"/>
     </w:p>
     <w:p>
       <w:pPr>
@@ -29580,7 +29563,7 @@
       <w:pPr>
         <w:pStyle w:val="1"/>
       </w:pPr>
-      <w:bookmarkStart w:id="44" w:name="_Toc503780429"/>
+      <w:bookmarkStart w:id="43" w:name="_Toc503780429"/>
       <w:r>
         <w:lastRenderedPageBreak/>
         <w:t xml:space="preserve">Task </w:t>
@@ -29594,7 +29577,7 @@
       <w:r>
         <w:t>canDeactivate Guard</w:t>
       </w:r>
-      <w:bookmarkEnd w:id="44"/>
+      <w:bookmarkEnd w:id="43"/>
     </w:p>
     <w:p>
       <w:pPr>
@@ -31262,8 +31245,8 @@
       <w:pPr>
         <w:pStyle w:val="1"/>
       </w:pPr>
-      <w:bookmarkStart w:id="45" w:name="_Toc463021501"/>
-      <w:bookmarkStart w:id="46" w:name="_Toc503780430"/>
+      <w:bookmarkStart w:id="44" w:name="_Toc463021501"/>
+      <w:bookmarkStart w:id="45" w:name="_Toc503780430"/>
       <w:r>
         <w:lastRenderedPageBreak/>
         <w:t xml:space="preserve">Task </w:t>
@@ -31280,8 +31263,8 @@
       <w:r>
         <w:t>resolve Guard</w:t>
       </w:r>
+      <w:bookmarkEnd w:id="44"/>
       <w:bookmarkEnd w:id="45"/>
-      <w:bookmarkEnd w:id="46"/>
     </w:p>
     <w:p>
       <w:pPr>
@@ -32329,200 +32312,29 @@
         <w:rPr>
           <w:rFonts w:ascii="Consolas" w:hAnsi="Consolas"/>
           <w:b/>
-          <w:color w:val="00B050"/>
-          <w:sz w:val="20"/>
-        </w:rPr>
-      </w:pPr>
-      <w:r>
-        <w:rPr>
-          <w:rFonts w:ascii="Consolas" w:hAnsi="Consolas"/>
-          <w:b/>
-          <w:color w:val="00B050"/>
-          <w:sz w:val="20"/>
-        </w:rPr>
-        <w:t xml:space="preserve">    </w:t>
-      </w:r>
-      <w:proofErr w:type="gramStart"/>
-      <w:r>
-        <w:rPr>
-          <w:rFonts w:ascii="Consolas" w:hAnsi="Consolas"/>
-          <w:b/>
-          <w:color w:val="00B050"/>
-          <w:sz w:val="20"/>
-        </w:rPr>
-        <w:t>this.route</w:t>
-      </w:r>
-      <w:proofErr w:type="gramEnd"/>
-      <w:r>
-        <w:rPr>
-          <w:rFonts w:ascii="Consolas" w:hAnsi="Consolas"/>
-          <w:b/>
-          <w:color w:val="00B050"/>
-          <w:sz w:val="20"/>
-        </w:rPr>
-        <w:t>.data.</w:t>
-      </w:r>
-      <w:r>
-        <w:rPr>
-          <w:rFonts w:ascii="Consolas" w:hAnsi="Consolas"/>
-          <w:b/>
-          <w:color w:val="00B050"/>
-          <w:sz w:val="20"/>
-        </w:rPr>
-        <w:t>subscribe</w:t>
-      </w:r>
-      <w:r>
-        <w:rPr>
-          <w:rFonts w:ascii="Consolas" w:hAnsi="Consolas"/>
-          <w:b/>
-          <w:color w:val="00B050"/>
-          <w:sz w:val="20"/>
-        </w:rPr>
-        <w:t>(</w:t>
-      </w:r>
-      <w:r>
-        <w:rPr>
-          <w:rFonts w:ascii="Consolas" w:hAnsi="Consolas"/>
-          <w:b/>
-          <w:color w:val="00B050"/>
-          <w:sz w:val="20"/>
-        </w:rPr>
-        <w:t>data =&gt; {</w:t>
-      </w:r>
-    </w:p>
-    <w:p>
-      <w:pPr>
-        <w:spacing w:after="0" w:line="240" w:lineRule="auto"/>
-        <w:rPr>
-          <w:rFonts w:ascii="Consolas" w:hAnsi="Consolas"/>
-          <w:b/>
-          <w:color w:val="00B050"/>
-          <w:sz w:val="20"/>
-        </w:rPr>
-      </w:pPr>
-      <w:r>
-        <w:rPr>
-          <w:rFonts w:ascii="Consolas" w:hAnsi="Consolas"/>
-          <w:b/>
-          <w:color w:val="00B050"/>
-          <w:sz w:val="20"/>
-        </w:rPr>
-        <w:t xml:space="preserve">      this.user = </w:t>
-      </w:r>
-      <w:r>
-        <w:rPr>
-          <w:rFonts w:ascii="Consolas" w:hAnsi="Consolas"/>
-          <w:b/>
-          <w:color w:val="00B050"/>
-          <w:sz w:val="20"/>
-        </w:rPr>
-        <w:t>{...data.user}</w:t>
-      </w:r>
-      <w:r>
-        <w:rPr>
-          <w:rFonts w:ascii="Consolas" w:hAnsi="Consolas"/>
-          <w:b/>
-          <w:color w:val="00B050"/>
-          <w:sz w:val="20"/>
-        </w:rPr>
-        <w:t>;</w:t>
-      </w:r>
-    </w:p>
-    <w:p>
-      <w:pPr>
-        <w:spacing w:after="0" w:line="240" w:lineRule="auto"/>
-        <w:rPr>
-          <w:rFonts w:ascii="Consolas" w:hAnsi="Consolas"/>
-          <w:b/>
-          <w:color w:val="00B050"/>
-          <w:sz w:val="20"/>
-        </w:rPr>
-      </w:pPr>
-      <w:r>
-        <w:rPr>
-          <w:rFonts w:ascii="Consolas" w:hAnsi="Consolas"/>
-          <w:b/>
-          <w:color w:val="00B050"/>
-          <w:sz w:val="20"/>
-        </w:rPr>
-        <w:t xml:space="preserve">      </w:t>
-      </w:r>
-      <w:proofErr w:type="gramStart"/>
-      <w:r>
-        <w:rPr>
-          <w:rFonts w:ascii="Consolas" w:hAnsi="Consolas"/>
-          <w:b/>
-          <w:color w:val="00B050"/>
-          <w:sz w:val="20"/>
-        </w:rPr>
-        <w:t>this.o</w:t>
-      </w:r>
-      <w:r>
-        <w:rPr>
-          <w:rFonts w:ascii="Consolas" w:hAnsi="Consolas"/>
-          <w:b/>
-          <w:color w:val="00B050"/>
-          <w:sz w:val="20"/>
-        </w:rPr>
-        <w:t>riginal</w:t>
-      </w:r>
-      <w:r>
-        <w:rPr>
-          <w:rFonts w:ascii="Consolas" w:hAnsi="Consolas"/>
-          <w:b/>
-          <w:color w:val="00B050"/>
-          <w:sz w:val="20"/>
-        </w:rPr>
-        <w:t>User</w:t>
-      </w:r>
-      <w:proofErr w:type="gramEnd"/>
-      <w:r>
-        <w:rPr>
-          <w:rFonts w:ascii="Consolas" w:hAnsi="Consolas"/>
-          <w:b/>
-          <w:color w:val="00B050"/>
-          <w:sz w:val="20"/>
-        </w:rPr>
-        <w:t xml:space="preserve"> = </w:t>
-      </w:r>
-      <w:r>
-        <w:rPr>
-          <w:rFonts w:ascii="Consolas" w:hAnsi="Consolas"/>
-          <w:b/>
-          <w:color w:val="00B050"/>
-          <w:sz w:val="20"/>
-        </w:rPr>
-        <w:t>{...data.user}</w:t>
-      </w:r>
-      <w:r>
-        <w:rPr>
-          <w:rFonts w:ascii="Consolas" w:hAnsi="Consolas"/>
-          <w:b/>
-          <w:color w:val="00B050"/>
-          <w:sz w:val="20"/>
-        </w:rPr>
-        <w:t>;</w:t>
-      </w:r>
-    </w:p>
-    <w:p>
-      <w:pPr>
-        <w:spacing w:after="0" w:line="240" w:lineRule="auto"/>
-        <w:rPr>
-          <w:rFonts w:ascii="Consolas" w:hAnsi="Consolas"/>
-          <w:b/>
           <w:strike/>
           <w:color w:val="FF0000"/>
           <w:sz w:val="20"/>
-        </w:rPr>
-      </w:pPr>
-      <w:r>
-        <w:rPr>
-          <w:rFonts w:ascii="Consolas" w:hAnsi="Consolas"/>
-          <w:b/>
-          <w:color w:val="00B050"/>
-          <w:sz w:val="20"/>
-        </w:rPr>
-        <w:t xml:space="preserve">    });</w:t>
+          <w:lang w:val="ru-RU"/>
+        </w:rPr>
+      </w:pPr>
+      <w:r>
+        <w:rPr>
+          <w:rFonts w:ascii="Consolas" w:hAnsi="Consolas"/>
+          <w:b/>
+          <w:color w:val="00B050"/>
+          <w:sz w:val="20"/>
+        </w:rPr>
+        <w:t xml:space="preserve"> </w:t>
+      </w:r>
+      <w:r>
+        <w:rPr>
+          <w:rFonts w:ascii="Consolas" w:hAnsi="Consolas"/>
+          <w:b/>
+          <w:color w:val="00B050"/>
+          <w:sz w:val="20"/>
+        </w:rPr>
+        <w:t xml:space="preserve"> </w:t>
       </w:r>
     </w:p>
     <w:p>
@@ -32752,8 +32564,8 @@
       <w:pPr>
         <w:pStyle w:val="1"/>
       </w:pPr>
-      <w:bookmarkStart w:id="47" w:name="_Toc463021502"/>
-      <w:bookmarkStart w:id="48" w:name="_Toc503780431"/>
+      <w:bookmarkStart w:id="46" w:name="_Toc463021502"/>
+      <w:bookmarkStart w:id="47" w:name="_Toc503780431"/>
       <w:r>
         <w:lastRenderedPageBreak/>
         <w:t xml:space="preserve">Task </w:t>
@@ -32770,8 +32582,8 @@
       <w:r>
         <w:t>Query Parameters and Fragment</w:t>
       </w:r>
+      <w:bookmarkEnd w:id="46"/>
       <w:bookmarkEnd w:id="47"/>
-      <w:bookmarkEnd w:id="48"/>
     </w:p>
     <w:p>
       <w:pPr>
@@ -34928,6 +34740,9 @@
     <w:p>
       <w:pPr>
         <w:pStyle w:val="Code"/>
+        <w:rPr>
+          <w:lang w:val="ru-RU"/>
+        </w:rPr>
       </w:pPr>
       <w:r>
         <w:t>&lt;/nav&gt;</w:t>
@@ -34940,8 +34755,8 @@
       <w:pPr>
         <w:pStyle w:val="1"/>
       </w:pPr>
-      <w:bookmarkStart w:id="49" w:name="_Toc463021503"/>
-      <w:bookmarkStart w:id="50" w:name="_Toc503780432"/>
+      <w:bookmarkStart w:id="48" w:name="_Toc463021503"/>
+      <w:bookmarkStart w:id="49" w:name="_Toc503780432"/>
       <w:r>
         <w:lastRenderedPageBreak/>
         <w:t xml:space="preserve">Task </w:t>
@@ -34955,8 +34770,8 @@
       <w:r>
         <w:t>Lazy-Loading Route Configuration</w:t>
       </w:r>
+      <w:bookmarkEnd w:id="48"/>
       <w:bookmarkEnd w:id="49"/>
-      <w:bookmarkEnd w:id="50"/>
     </w:p>
     <w:p>
       <w:pPr>
@@ -36503,8 +36318,8 @@
       <w:pPr>
         <w:pStyle w:val="1"/>
       </w:pPr>
-      <w:bookmarkStart w:id="51" w:name="_Toc479767265"/>
-      <w:bookmarkStart w:id="52" w:name="_Toc503780433"/>
+      <w:bookmarkStart w:id="50" w:name="_Toc479767265"/>
+      <w:bookmarkStart w:id="51" w:name="_Toc503780433"/>
       <w:r>
         <w:lastRenderedPageBreak/>
         <w:t xml:space="preserve">Task </w:t>
@@ -36521,8 +36336,8 @@
       <w:r>
         <w:t>Default Preloading Strategy</w:t>
       </w:r>
+      <w:bookmarkEnd w:id="50"/>
       <w:bookmarkEnd w:id="51"/>
-      <w:bookmarkEnd w:id="52"/>
     </w:p>
     <w:p>
       <w:pPr>
@@ -36767,8 +36582,8 @@
       <w:pPr>
         <w:pStyle w:val="1"/>
       </w:pPr>
-      <w:bookmarkStart w:id="53" w:name="_Toc479767266"/>
-      <w:bookmarkStart w:id="54" w:name="_Toc503780434"/>
+      <w:bookmarkStart w:id="52" w:name="_Toc479767266"/>
+      <w:bookmarkStart w:id="53" w:name="_Toc503780434"/>
       <w:r>
         <w:lastRenderedPageBreak/>
         <w:t xml:space="preserve">Task </w:t>
@@ -36785,8 +36600,8 @@
       <w:r>
         <w:t>Custom Preloading Strategy</w:t>
       </w:r>
+      <w:bookmarkEnd w:id="52"/>
       <w:bookmarkEnd w:id="53"/>
-      <w:bookmarkEnd w:id="54"/>
     </w:p>
     <w:p>
       <w:pPr>
@@ -37448,6 +37263,8 @@
       <w:r>
         <w:br w:type="page"/>
       </w:r>
+      <w:bookmarkStart w:id="54" w:name="_GoBack"/>
+      <w:bookmarkEnd w:id="54"/>
     </w:p>
     <w:p>
       <w:pPr>
@@ -39943,7 +39760,7 @@
           <w:rPr>
             <w:noProof/>
           </w:rPr>
-          <w:t>34</w:t>
+          <w:t>58</w:t>
         </w:r>
         <w:r>
           <w:rPr>
@@ -44869,7 +44686,7 @@
 </file>
 
 <file path=customXml/itemProps1.xml><?xml version="1.0" encoding="utf-8"?>
-<ds:datastoreItem xmlns:ds="http://schemas.openxmlformats.org/officeDocument/2006/customXml" ds:itemID="{3E0BBAE0-8877-894E-BA18-DCBC9FEA9016}">
+<ds:datastoreItem xmlns:ds="http://schemas.openxmlformats.org/officeDocument/2006/customXml" ds:itemID="{AC49770B-5E69-5944-8ECE-56733CEC7968}">
   <ds:schemaRefs>
     <ds:schemaRef ds:uri="http://schemas.openxmlformats.org/officeDocument/2006/bibliography"/>
   </ds:schemaRefs>

</xml_diff>